<commit_message>
28. #18. Sử dụng MongoDB với NestJS
</commit_message>
<xml_diff>
--- a/Cấu trúc dự án.docx
+++ b/Cấu trúc dự án.docx
@@ -189,6 +189,393 @@
           <w:lang w:val="vi-VN"/>
         </w:rPr>
       </w:pPr>
+    </w:p>
+    <w:p>
+      <w:pPr>
+        <w:rPr>
+          <w:lang w:val="vi-VN"/>
+        </w:rPr>
+      </w:pPr>
+      <w:r>
+        <w:rPr>
+          <w:lang w:val="vi-VN"/>
+        </w:rPr>
+        <w:t>1 trong những parttern dùng rất nhiều là Dependence Injection</w:t>
+      </w:r>
+    </w:p>
+    <w:p>
+      <w:pPr>
+        <w:rPr>
+          <w:lang w:val="vi-VN"/>
+        </w:rPr>
+      </w:pPr>
+      <w:r>
+        <w:rPr>
+          <w:noProof/>
+          <w:lang w:val="vi-VN"/>
+        </w:rPr>
+        <w:drawing>
+          <wp:inline distT="0" distB="0" distL="0" distR="0">
+            <wp:extent cx="5943600" cy="3326765"/>
+            <wp:effectExtent l="0" t="0" r="0" b="635"/>
+            <wp:docPr id="3" name="Picture 3"/>
+            <wp:cNvGraphicFramePr>
+              <a:graphicFrameLocks xmlns:a="http://schemas.openxmlformats.org/drawingml/2006/main" noChangeAspect="1"/>
+            </wp:cNvGraphicFramePr>
+            <a:graphic xmlns:a="http://schemas.openxmlformats.org/drawingml/2006/main">
+              <a:graphicData uri="http://schemas.openxmlformats.org/drawingml/2006/picture">
+                <pic:pic xmlns:pic="http://schemas.openxmlformats.org/drawingml/2006/picture">
+                  <pic:nvPicPr>
+                    <pic:cNvPr id="3" name="Picture 3"/>
+                    <pic:cNvPicPr/>
+                  </pic:nvPicPr>
+                  <pic:blipFill>
+                    <a:blip r:embed="rId6">
+                      <a:extLst>
+                        <a:ext uri="{28A0092B-C50C-407E-A947-70E740481C1C}">
+                          <a14:useLocalDpi xmlns:a14="http://schemas.microsoft.com/office/drawing/2010/main" val="0"/>
+                        </a:ext>
+                      </a:extLst>
+                    </a:blip>
+                    <a:stretch>
+                      <a:fillRect/>
+                    </a:stretch>
+                  </pic:blipFill>
+                  <pic:spPr>
+                    <a:xfrm>
+                      <a:off x="0" y="0"/>
+                      <a:ext cx="5943600" cy="3326765"/>
+                    </a:xfrm>
+                    <a:prstGeom prst="rect">
+                      <a:avLst/>
+                    </a:prstGeom>
+                  </pic:spPr>
+                </pic:pic>
+              </a:graphicData>
+            </a:graphic>
+          </wp:inline>
+        </w:drawing>
+      </w:r>
+    </w:p>
+    <w:p>
+      <w:pPr>
+        <w:rPr>
+          <w:lang w:val="vi-VN"/>
+        </w:rPr>
+      </w:pPr>
+    </w:p>
+    <w:p>
+      <w:pPr>
+        <w:rPr>
+          <w:lang w:val="vi-VN"/>
+        </w:rPr>
+      </w:pPr>
+      <w:r>
+        <w:rPr>
+          <w:lang w:val="vi-VN"/>
+        </w:rPr>
+        <w:lastRenderedPageBreak/>
+        <w:t>Lấy 1 cái gì đó tiêm vào đứa khác</w:t>
+      </w:r>
+      <w:r>
+        <w:rPr>
+          <w:noProof/>
+          <w:lang w:val="vi-VN"/>
+        </w:rPr>
+        <w:drawing>
+          <wp:inline distT="0" distB="0" distL="0" distR="0">
+            <wp:extent cx="5600700" cy="4368800"/>
+            <wp:effectExtent l="0" t="0" r="0" b="0"/>
+            <wp:docPr id="5" name="Picture 5"/>
+            <wp:cNvGraphicFramePr>
+              <a:graphicFrameLocks xmlns:a="http://schemas.openxmlformats.org/drawingml/2006/main" noChangeAspect="1"/>
+            </wp:cNvGraphicFramePr>
+            <a:graphic xmlns:a="http://schemas.openxmlformats.org/drawingml/2006/main">
+              <a:graphicData uri="http://schemas.openxmlformats.org/drawingml/2006/picture">
+                <pic:pic xmlns:pic="http://schemas.openxmlformats.org/drawingml/2006/picture">
+                  <pic:nvPicPr>
+                    <pic:cNvPr id="5" name="Picture 5"/>
+                    <pic:cNvPicPr/>
+                  </pic:nvPicPr>
+                  <pic:blipFill>
+                    <a:blip r:embed="rId7">
+                      <a:extLst>
+                        <a:ext uri="{28A0092B-C50C-407E-A947-70E740481C1C}">
+                          <a14:useLocalDpi xmlns:a14="http://schemas.microsoft.com/office/drawing/2010/main" val="0"/>
+                        </a:ext>
+                      </a:extLst>
+                    </a:blip>
+                    <a:stretch>
+                      <a:fillRect/>
+                    </a:stretch>
+                  </pic:blipFill>
+                  <pic:spPr>
+                    <a:xfrm>
+                      <a:off x="0" y="0"/>
+                      <a:ext cx="5600700" cy="4368800"/>
+                    </a:xfrm>
+                    <a:prstGeom prst="rect">
+                      <a:avLst/>
+                    </a:prstGeom>
+                  </pic:spPr>
+                </pic:pic>
+              </a:graphicData>
+            </a:graphic>
+          </wp:inline>
+        </w:drawing>
+      </w:r>
+      <w:r>
+        <w:rPr>
+          <w:noProof/>
+          <w:lang w:val="vi-VN"/>
+        </w:rPr>
+        <w:lastRenderedPageBreak/>
+        <w:drawing>
+          <wp:inline distT="0" distB="0" distL="0" distR="0">
+            <wp:extent cx="5194300" cy="4305300"/>
+            <wp:effectExtent l="0" t="0" r="0" b="0"/>
+            <wp:docPr id="6" name="Picture 6"/>
+            <wp:cNvGraphicFramePr>
+              <a:graphicFrameLocks xmlns:a="http://schemas.openxmlformats.org/drawingml/2006/main" noChangeAspect="1"/>
+            </wp:cNvGraphicFramePr>
+            <a:graphic xmlns:a="http://schemas.openxmlformats.org/drawingml/2006/main">
+              <a:graphicData uri="http://schemas.openxmlformats.org/drawingml/2006/picture">
+                <pic:pic xmlns:pic="http://schemas.openxmlformats.org/drawingml/2006/picture">
+                  <pic:nvPicPr>
+                    <pic:cNvPr id="6" name="Picture 6"/>
+                    <pic:cNvPicPr/>
+                  </pic:nvPicPr>
+                  <pic:blipFill>
+                    <a:blip r:embed="rId8">
+                      <a:extLst>
+                        <a:ext uri="{28A0092B-C50C-407E-A947-70E740481C1C}">
+                          <a14:useLocalDpi xmlns:a14="http://schemas.microsoft.com/office/drawing/2010/main" val="0"/>
+                        </a:ext>
+                      </a:extLst>
+                    </a:blip>
+                    <a:stretch>
+                      <a:fillRect/>
+                    </a:stretch>
+                  </pic:blipFill>
+                  <pic:spPr>
+                    <a:xfrm>
+                      <a:off x="0" y="0"/>
+                      <a:ext cx="5194300" cy="4305300"/>
+                    </a:xfrm>
+                    <a:prstGeom prst="rect">
+                      <a:avLst/>
+                    </a:prstGeom>
+                  </pic:spPr>
+                </pic:pic>
+              </a:graphicData>
+            </a:graphic>
+          </wp:inline>
+        </w:drawing>
+      </w:r>
+      <w:r>
+        <w:rPr>
+          <w:noProof/>
+          <w:lang w:val="en-US"/>
+        </w:rPr>
+        <w:lastRenderedPageBreak/>
+        <w:drawing>
+          <wp:inline distT="0" distB="0" distL="0" distR="0">
+            <wp:extent cx="6056768" cy="4647520"/>
+            <wp:effectExtent l="0" t="0" r="1270" b="1270"/>
+            <wp:docPr id="8" name="Picture 8"/>
+            <wp:cNvGraphicFramePr>
+              <a:graphicFrameLocks xmlns:a="http://schemas.openxmlformats.org/drawingml/2006/main" noChangeAspect="1"/>
+            </wp:cNvGraphicFramePr>
+            <a:graphic xmlns:a="http://schemas.openxmlformats.org/drawingml/2006/main">
+              <a:graphicData uri="http://schemas.openxmlformats.org/drawingml/2006/picture">
+                <pic:pic xmlns:pic="http://schemas.openxmlformats.org/drawingml/2006/picture">
+                  <pic:nvPicPr>
+                    <pic:cNvPr id="8" name="Picture 8"/>
+                    <pic:cNvPicPr/>
+                  </pic:nvPicPr>
+                  <pic:blipFill>
+                    <a:blip r:embed="rId9">
+                      <a:extLst>
+                        <a:ext uri="{28A0092B-C50C-407E-A947-70E740481C1C}">
+                          <a14:useLocalDpi xmlns:a14="http://schemas.microsoft.com/office/drawing/2010/main" val="0"/>
+                        </a:ext>
+                      </a:extLst>
+                    </a:blip>
+                    <a:stretch>
+                      <a:fillRect/>
+                    </a:stretch>
+                  </pic:blipFill>
+                  <pic:spPr>
+                    <a:xfrm>
+                      <a:off x="0" y="0"/>
+                      <a:ext cx="6061829" cy="4651403"/>
+                    </a:xfrm>
+                    <a:prstGeom prst="rect">
+                      <a:avLst/>
+                    </a:prstGeom>
+                  </pic:spPr>
+                </pic:pic>
+              </a:graphicData>
+            </a:graphic>
+          </wp:inline>
+        </w:drawing>
+      </w:r>
+    </w:p>
+    <w:p>
+      <w:pPr>
+        <w:rPr>
+          <w:lang w:val="en-US"/>
+        </w:rPr>
+      </w:pPr>
+      <w:r>
+        <w:rPr>
+          <w:noProof/>
+          <w:lang w:val="en-US"/>
+        </w:rPr>
+        <w:drawing>
+          <wp:inline distT="0" distB="0" distL="0" distR="0" wp14:anchorId="5DA3E031" wp14:editId="72DC95E8">
+            <wp:extent cx="5973914" cy="606582"/>
+            <wp:effectExtent l="0" t="0" r="0" b="3175"/>
+            <wp:docPr id="9" name="Picture 9"/>
+            <wp:cNvGraphicFramePr>
+              <a:graphicFrameLocks xmlns:a="http://schemas.openxmlformats.org/drawingml/2006/main" noChangeAspect="1"/>
+            </wp:cNvGraphicFramePr>
+            <a:graphic xmlns:a="http://schemas.openxmlformats.org/drawingml/2006/main">
+              <a:graphicData uri="http://schemas.openxmlformats.org/drawingml/2006/picture">
+                <pic:pic xmlns:pic="http://schemas.openxmlformats.org/drawingml/2006/picture">
+                  <pic:nvPicPr>
+                    <pic:cNvPr id="9" name="Picture 9"/>
+                    <pic:cNvPicPr/>
+                  </pic:nvPicPr>
+                  <pic:blipFill>
+                    <a:blip r:embed="rId10">
+                      <a:extLst>
+                        <a:ext uri="{28A0092B-C50C-407E-A947-70E740481C1C}">
+                          <a14:useLocalDpi xmlns:a14="http://schemas.microsoft.com/office/drawing/2010/main" val="0"/>
+                        </a:ext>
+                      </a:extLst>
+                    </a:blip>
+                    <a:stretch>
+                      <a:fillRect/>
+                    </a:stretch>
+                  </pic:blipFill>
+                  <pic:spPr>
+                    <a:xfrm>
+                      <a:off x="0" y="0"/>
+                      <a:ext cx="6174255" cy="626924"/>
+                    </a:xfrm>
+                    <a:prstGeom prst="rect">
+                      <a:avLst/>
+                    </a:prstGeom>
+                  </pic:spPr>
+                </pic:pic>
+              </a:graphicData>
+            </a:graphic>
+          </wp:inline>
+        </w:drawing>
+      </w:r>
+    </w:p>
+    <w:p>
+      <w:pPr>
+        <w:rPr>
+          <w:lang w:val="vi-VN"/>
+        </w:rPr>
+      </w:pPr>
+      <w:r>
+        <w:rPr>
+          <w:noProof/>
+          <w:lang w:val="en-US"/>
+        </w:rPr>
+        <w:lastRenderedPageBreak/>
+        <w:drawing>
+          <wp:inline distT="0" distB="0" distL="0" distR="0">
+            <wp:extent cx="5943600" cy="2587625"/>
+            <wp:effectExtent l="0" t="0" r="0" b="3175"/>
+            <wp:docPr id="10" name="Picture 10"/>
+            <wp:cNvGraphicFramePr>
+              <a:graphicFrameLocks xmlns:a="http://schemas.openxmlformats.org/drawingml/2006/main" noChangeAspect="1"/>
+            </wp:cNvGraphicFramePr>
+            <a:graphic xmlns:a="http://schemas.openxmlformats.org/drawingml/2006/main">
+              <a:graphicData uri="http://schemas.openxmlformats.org/drawingml/2006/picture">
+                <pic:pic xmlns:pic="http://schemas.openxmlformats.org/drawingml/2006/picture">
+                  <pic:nvPicPr>
+                    <pic:cNvPr id="10" name="Picture 10"/>
+                    <pic:cNvPicPr/>
+                  </pic:nvPicPr>
+                  <pic:blipFill>
+                    <a:blip r:embed="rId11">
+                      <a:extLst>
+                        <a:ext uri="{28A0092B-C50C-407E-A947-70E740481C1C}">
+                          <a14:useLocalDpi xmlns:a14="http://schemas.microsoft.com/office/drawing/2010/main" val="0"/>
+                        </a:ext>
+                      </a:extLst>
+                    </a:blip>
+                    <a:stretch>
+                      <a:fillRect/>
+                    </a:stretch>
+                  </pic:blipFill>
+                  <pic:spPr>
+                    <a:xfrm>
+                      <a:off x="0" y="0"/>
+                      <a:ext cx="5943600" cy="2587625"/>
+                    </a:xfrm>
+                    <a:prstGeom prst="rect">
+                      <a:avLst/>
+                    </a:prstGeom>
+                  </pic:spPr>
+                </pic:pic>
+              </a:graphicData>
+            </a:graphic>
+          </wp:inline>
+        </w:drawing>
+      </w:r>
+      <w:r>
+        <w:rPr>
+          <w:noProof/>
+          <w:lang w:val="en-US"/>
+        </w:rPr>
+        <w:drawing>
+          <wp:inline distT="0" distB="0" distL="0" distR="0">
+            <wp:extent cx="6103128" cy="2435383"/>
+            <wp:effectExtent l="0" t="0" r="5715" b="3175"/>
+            <wp:docPr id="11" name="Picture 11"/>
+            <wp:cNvGraphicFramePr>
+              <a:graphicFrameLocks xmlns:a="http://schemas.openxmlformats.org/drawingml/2006/main" noChangeAspect="1"/>
+            </wp:cNvGraphicFramePr>
+            <a:graphic xmlns:a="http://schemas.openxmlformats.org/drawingml/2006/main">
+              <a:graphicData uri="http://schemas.openxmlformats.org/drawingml/2006/picture">
+                <pic:pic xmlns:pic="http://schemas.openxmlformats.org/drawingml/2006/picture">
+                  <pic:nvPicPr>
+                    <pic:cNvPr id="11" name="Picture 11"/>
+                    <pic:cNvPicPr/>
+                  </pic:nvPicPr>
+                  <pic:blipFill>
+                    <a:blip r:embed="rId12">
+                      <a:extLst>
+                        <a:ext uri="{28A0092B-C50C-407E-A947-70E740481C1C}">
+                          <a14:useLocalDpi xmlns:a14="http://schemas.microsoft.com/office/drawing/2010/main" val="0"/>
+                        </a:ext>
+                      </a:extLst>
+                    </a:blip>
+                    <a:stretch>
+                      <a:fillRect/>
+                    </a:stretch>
+                  </pic:blipFill>
+                  <pic:spPr>
+                    <a:xfrm>
+                      <a:off x="0" y="0"/>
+                      <a:ext cx="6110306" cy="2438247"/>
+                    </a:xfrm>
+                    <a:prstGeom prst="rect">
+                      <a:avLst/>
+                    </a:prstGeom>
+                  </pic:spPr>
+                </pic:pic>
+              </a:graphicData>
+            </a:graphic>
+          </wp:inline>
+        </w:drawing>
+      </w:r>
     </w:p>
     <w:sectPr>
       <w:pgSz w:w="12240" w:h="15840"/>

</xml_diff>